<commit_message>
[+] correction et amélioration du script
</commit_message>
<xml_diff>
--- a/template/Default-document.docx
+++ b/template/Default-document.docx
@@ -192,16 +192,7 @@
                 <w:sz w:val="24"/>
                 <w:szCs w:val="24"/>
               </w:rPr>
-              <w:t>T</w:t>
-            </w:r>
-            <w:r>
-              <w:rPr>
-                <w:rFonts w:ascii="Arial" w:eastAsia="Arial" w:hAnsi="Arial" w:cs="Arial"/>
-                <w:b/>
-                <w:sz w:val="24"/>
-                <w:szCs w:val="24"/>
-              </w:rPr>
-              <w:t>IMECODE</w:t>
+              <w:t>TIMECODE</w:t>
             </w:r>
           </w:p>
         </w:tc>
@@ -2422,13 +2413,23 @@
                 <w:szCs w:val="24"/>
               </w:rPr>
             </w:pPr>
-            <w:r>
-              <w:rPr>
-                <w:rFonts w:ascii="Arial" w:eastAsia="Arial" w:hAnsi="Arial" w:cs="Arial"/>
-                <w:sz w:val="24"/>
-                <w:szCs w:val="24"/>
-              </w:rPr>
-              <w:t>ASSI</w:t>
+            <w:proofErr w:type="spellStart"/>
+            <w:r>
+              <w:rPr>
+                <w:rFonts w:ascii="Arial" w:eastAsia="Arial" w:hAnsi="Arial" w:cs="Arial"/>
+                <w:sz w:val="24"/>
+                <w:szCs w:val="24"/>
+              </w:rPr>
+              <w:t>OUSSa</w:t>
+            </w:r>
+            <w:proofErr w:type="spellEnd"/>
+            <w:r>
+              <w:rPr>
+                <w:rFonts w:ascii="Arial" w:eastAsia="Arial" w:hAnsi="Arial" w:cs="Arial"/>
+                <w:sz w:val="24"/>
+                <w:szCs w:val="24"/>
+              </w:rPr>
+              <w:t xml:space="preserve">  </w:t>
             </w:r>
           </w:p>
         </w:tc>
@@ -2453,7 +2454,15 @@
                 <w:sz w:val="24"/>
                 <w:szCs w:val="24"/>
               </w:rPr>
-              <w:t>(REACC)</w:t>
+              <w:t>(</w:t>
+            </w:r>
+            <w:r>
+              <w:rPr>
+                <w:rFonts w:ascii="Arial" w:eastAsia="Arial" w:hAnsi="Arial" w:cs="Arial"/>
+                <w:sz w:val="24"/>
+                <w:szCs w:val="24"/>
+              </w:rPr>
+              <w:t>FX)</w:t>
             </w:r>
           </w:p>
         </w:tc>
@@ -2576,10 +2585,26 @@
                 <w:sz w:val="24"/>
                 <w:szCs w:val="24"/>
               </w:rPr>
-              <w:t xml:space="preserve"> toi.</w:t>
-            </w:r>
-            <w:bookmarkStart w:id="0" w:name="_GoBack"/>
-            <w:bookmarkEnd w:id="0"/>
+              <w:t xml:space="preserve"> </w:t>
+            </w:r>
+            <w:proofErr w:type="spellStart"/>
+            <w:r>
+              <w:rPr>
+                <w:rFonts w:ascii="Arial" w:eastAsia="Arial" w:hAnsi="Arial" w:cs="Arial"/>
+                <w:sz w:val="24"/>
+                <w:szCs w:val="24"/>
+              </w:rPr>
+              <w:t>toi</w:t>
+            </w:r>
+            <w:proofErr w:type="spellEnd"/>
+            <w:r>
+              <w:rPr>
+                <w:rFonts w:ascii="Arial" w:eastAsia="Arial" w:hAnsi="Arial" w:cs="Arial"/>
+                <w:sz w:val="24"/>
+                <w:szCs w:val="24"/>
+              </w:rPr>
+              <w:t>.</w:t>
+            </w:r>
           </w:p>
         </w:tc>
       </w:tr>
@@ -2592,6 +2617,664 @@
           <w:szCs w:val="24"/>
         </w:rPr>
       </w:pPr>
+    </w:p>
+    <w:p>
+      <w:pPr>
+        <w:rPr>
+          <w:rFonts w:ascii="Arial" w:eastAsia="Arial" w:hAnsi="Arial" w:cs="Arial"/>
+          <w:sz w:val="24"/>
+          <w:szCs w:val="24"/>
+        </w:rPr>
+      </w:pPr>
+      <w:r>
+        <w:rPr>
+          <w:rFonts w:ascii="Arial" w:eastAsia="Arial" w:hAnsi="Arial" w:cs="Arial"/>
+          <w:sz w:val="24"/>
+          <w:szCs w:val="24"/>
+        </w:rPr>
+        <w:t>JDOE</w:t>
+      </w:r>
+      <w:r>
+        <w:rPr>
+          <w:rFonts w:ascii="Arial" w:eastAsia="Arial" w:hAnsi="Arial" w:cs="Arial"/>
+          <w:sz w:val="24"/>
+          <w:szCs w:val="24"/>
+        </w:rPr>
+        <w:t xml:space="preserve"> :</w:t>
+      </w:r>
+      <w:bookmarkStart w:id="0" w:name="_GoBack"/>
+      <w:bookmarkEnd w:id="0"/>
+    </w:p>
+    <w:p>
+      <w:pPr>
+        <w:spacing w:line="276" w:lineRule="auto"/>
+        <w:rPr>
+          <w:rFonts w:ascii="Arial" w:eastAsia="Arial" w:hAnsi="Arial" w:cs="Arial"/>
+          <w:sz w:val="24"/>
+          <w:szCs w:val="24"/>
+        </w:rPr>
+      </w:pPr>
+      <w:r>
+        <w:rPr>
+          <w:rFonts w:ascii="Arial" w:eastAsia="Arial" w:hAnsi="Arial" w:cs="Arial"/>
+          <w:sz w:val="24"/>
+          <w:szCs w:val="24"/>
+        </w:rPr>
+        <w:t xml:space="preserve">Ceci </w:t>
+      </w:r>
+      <w:proofErr w:type="spellStart"/>
+      <w:r>
+        <w:rPr>
+          <w:rFonts w:ascii="Arial" w:eastAsia="Arial" w:hAnsi="Arial" w:cs="Arial"/>
+          <w:sz w:val="24"/>
+          <w:szCs w:val="24"/>
+        </w:rPr>
+        <w:t>est</w:t>
+      </w:r>
+      <w:proofErr w:type="spellEnd"/>
+      <w:r>
+        <w:rPr>
+          <w:rFonts w:ascii="Arial" w:eastAsia="Arial" w:hAnsi="Arial" w:cs="Arial"/>
+          <w:sz w:val="24"/>
+          <w:szCs w:val="24"/>
+        </w:rPr>
+        <w:t xml:space="preserve"> un dialogue de test qui </w:t>
+      </w:r>
+      <w:proofErr w:type="spellStart"/>
+      <w:r>
+        <w:rPr>
+          <w:rFonts w:ascii="Arial" w:eastAsia="Arial" w:hAnsi="Arial" w:cs="Arial"/>
+          <w:sz w:val="24"/>
+          <w:szCs w:val="24"/>
+        </w:rPr>
+        <w:t>sert</w:t>
+      </w:r>
+      <w:proofErr w:type="spellEnd"/>
+      <w:r>
+        <w:rPr>
+          <w:rFonts w:ascii="Arial" w:eastAsia="Arial" w:hAnsi="Arial" w:cs="Arial"/>
+          <w:sz w:val="24"/>
+          <w:szCs w:val="24"/>
+        </w:rPr>
+        <w:t xml:space="preserve"> de </w:t>
+      </w:r>
+      <w:proofErr w:type="spellStart"/>
+      <w:r>
+        <w:rPr>
+          <w:rFonts w:ascii="Arial" w:eastAsia="Arial" w:hAnsi="Arial" w:cs="Arial"/>
+          <w:sz w:val="24"/>
+          <w:szCs w:val="24"/>
+        </w:rPr>
+        <w:t>template</w:t>
+      </w:r>
+      <w:proofErr w:type="spellEnd"/>
+      <w:r>
+        <w:rPr>
+          <w:rFonts w:ascii="Arial" w:eastAsia="Arial" w:hAnsi="Arial" w:cs="Arial"/>
+          <w:sz w:val="24"/>
+          <w:szCs w:val="24"/>
+        </w:rPr>
+        <w:t>.</w:t>
+      </w:r>
+      <w:r>
+        <w:rPr>
+          <w:rFonts w:ascii="Arial" w:eastAsia="Arial" w:hAnsi="Arial" w:cs="Arial"/>
+          <w:sz w:val="24"/>
+          <w:szCs w:val="24"/>
+        </w:rPr>
+        <w:t xml:space="preserve"> </w:t>
+      </w:r>
+      <w:proofErr w:type="spellStart"/>
+      <w:r>
+        <w:rPr>
+          <w:rFonts w:ascii="Arial" w:eastAsia="Arial" w:hAnsi="Arial" w:cs="Arial"/>
+          <w:i/>
+          <w:sz w:val="24"/>
+          <w:szCs w:val="24"/>
+        </w:rPr>
+        <w:t>Suiiii</w:t>
+      </w:r>
+      <w:proofErr w:type="spellEnd"/>
+      <w:proofErr w:type="gramStart"/>
+      <w:r>
+        <w:rPr>
+          <w:rFonts w:ascii="Arial" w:eastAsia="Arial" w:hAnsi="Arial" w:cs="Arial"/>
+          <w:i/>
+          <w:sz w:val="24"/>
+          <w:szCs w:val="24"/>
+        </w:rPr>
+        <w:t>... !</w:t>
+      </w:r>
+      <w:proofErr w:type="gramEnd"/>
+      <w:r>
+        <w:rPr>
+          <w:rFonts w:ascii="Arial" w:eastAsia="Arial" w:hAnsi="Arial" w:cs="Arial"/>
+          <w:i/>
+          <w:sz w:val="24"/>
+          <w:szCs w:val="24"/>
+        </w:rPr>
+        <w:t xml:space="preserve"> </w:t>
+      </w:r>
+      <w:r>
+        <w:rPr>
+          <w:rFonts w:ascii="Arial" w:eastAsia="Arial" w:hAnsi="Arial" w:cs="Arial"/>
+          <w:sz w:val="24"/>
+          <w:szCs w:val="24"/>
+        </w:rPr>
+        <w:t xml:space="preserve">Content que tu </w:t>
+      </w:r>
+      <w:proofErr w:type="spellStart"/>
+      <w:r>
+        <w:rPr>
+          <w:rFonts w:ascii="Arial" w:eastAsia="Arial" w:hAnsi="Arial" w:cs="Arial"/>
+          <w:sz w:val="24"/>
+          <w:szCs w:val="24"/>
+        </w:rPr>
+        <w:t>comprennes</w:t>
+      </w:r>
+      <w:proofErr w:type="spellEnd"/>
+      <w:r>
+        <w:rPr>
+          <w:rFonts w:ascii="Arial" w:eastAsia="Arial" w:hAnsi="Arial" w:cs="Arial"/>
+          <w:sz w:val="24"/>
+          <w:szCs w:val="24"/>
+        </w:rPr>
+        <w:t xml:space="preserve"> le príncipe.</w:t>
+      </w:r>
+      <w:r>
+        <w:rPr>
+          <w:rFonts w:ascii="Arial" w:eastAsia="Arial" w:hAnsi="Arial" w:cs="Arial"/>
+          <w:sz w:val="24"/>
+          <w:szCs w:val="24"/>
+        </w:rPr>
+        <w:t xml:space="preserve"> </w:t>
+      </w:r>
+      <w:r>
+        <w:rPr>
+          <w:rFonts w:ascii="Arial" w:eastAsia="Arial" w:hAnsi="Arial" w:cs="Arial"/>
+          <w:sz w:val="24"/>
+          <w:szCs w:val="24"/>
+        </w:rPr>
+        <w:t xml:space="preserve">Ok </w:t>
+      </w:r>
+      <w:proofErr w:type="spellStart"/>
+      <w:r>
+        <w:rPr>
+          <w:rFonts w:ascii="Arial" w:eastAsia="Arial" w:hAnsi="Arial" w:cs="Arial"/>
+          <w:sz w:val="24"/>
+          <w:szCs w:val="24"/>
+        </w:rPr>
+        <w:t>mais</w:t>
+      </w:r>
+      <w:proofErr w:type="spellEnd"/>
+      <w:r>
+        <w:rPr>
+          <w:rFonts w:ascii="Arial" w:eastAsia="Arial" w:hAnsi="Arial" w:cs="Arial"/>
+          <w:sz w:val="24"/>
+          <w:szCs w:val="24"/>
+        </w:rPr>
+        <w:t xml:space="preserve"> </w:t>
+      </w:r>
+      <w:proofErr w:type="spellStart"/>
+      <w:r>
+        <w:rPr>
+          <w:rFonts w:ascii="Arial" w:eastAsia="Arial" w:hAnsi="Arial" w:cs="Arial"/>
+          <w:sz w:val="24"/>
+          <w:szCs w:val="24"/>
+        </w:rPr>
+        <w:t>raconte</w:t>
+      </w:r>
+      <w:proofErr w:type="spellEnd"/>
+      <w:r>
+        <w:rPr>
+          <w:rFonts w:ascii="Arial" w:eastAsia="Arial" w:hAnsi="Arial" w:cs="Arial"/>
+          <w:sz w:val="24"/>
+          <w:szCs w:val="24"/>
+        </w:rPr>
+        <w:t xml:space="preserve"> </w:t>
+      </w:r>
+      <w:proofErr w:type="spellStart"/>
+      <w:r>
+        <w:rPr>
+          <w:rFonts w:ascii="Arial" w:eastAsia="Arial" w:hAnsi="Arial" w:cs="Arial"/>
+          <w:sz w:val="24"/>
+          <w:szCs w:val="24"/>
+        </w:rPr>
+        <w:t>pas</w:t>
+      </w:r>
+      <w:proofErr w:type="spellEnd"/>
+      <w:r>
+        <w:rPr>
+          <w:rFonts w:ascii="Arial" w:eastAsia="Arial" w:hAnsi="Arial" w:cs="Arial"/>
+          <w:sz w:val="24"/>
+          <w:szCs w:val="24"/>
+        </w:rPr>
+        <w:t xml:space="preserve"> </w:t>
+      </w:r>
+      <w:proofErr w:type="spellStart"/>
+      <w:r>
+        <w:rPr>
+          <w:rFonts w:ascii="Arial" w:eastAsia="Arial" w:hAnsi="Arial" w:cs="Arial"/>
+          <w:sz w:val="24"/>
+          <w:szCs w:val="24"/>
+        </w:rPr>
+        <w:t>ta</w:t>
+      </w:r>
+      <w:proofErr w:type="spellEnd"/>
+      <w:r>
+        <w:rPr>
+          <w:rFonts w:ascii="Arial" w:eastAsia="Arial" w:hAnsi="Arial" w:cs="Arial"/>
+          <w:sz w:val="24"/>
+          <w:szCs w:val="24"/>
+        </w:rPr>
+        <w:t xml:space="preserve"> vie par </w:t>
+      </w:r>
+      <w:proofErr w:type="spellStart"/>
+      <w:r>
+        <w:rPr>
+          <w:rFonts w:ascii="Arial" w:eastAsia="Arial" w:hAnsi="Arial" w:cs="Arial"/>
+          <w:sz w:val="24"/>
+          <w:szCs w:val="24"/>
+        </w:rPr>
+        <w:t>contre</w:t>
+      </w:r>
+      <w:proofErr w:type="spellEnd"/>
+      <w:r>
+        <w:rPr>
+          <w:rFonts w:ascii="Arial" w:eastAsia="Arial" w:hAnsi="Arial" w:cs="Arial"/>
+          <w:sz w:val="24"/>
+          <w:szCs w:val="24"/>
+        </w:rPr>
+        <w:t>.</w:t>
+      </w:r>
+      <w:r>
+        <w:rPr>
+          <w:rFonts w:ascii="Arial" w:eastAsia="Arial" w:hAnsi="Arial" w:cs="Arial"/>
+          <w:sz w:val="24"/>
+          <w:szCs w:val="24"/>
+        </w:rPr>
+        <w:t xml:space="preserve"> </w:t>
+      </w:r>
+      <w:r>
+        <w:rPr>
+          <w:rFonts w:ascii="Arial" w:eastAsia="Arial" w:hAnsi="Arial" w:cs="Arial"/>
+          <w:sz w:val="24"/>
+          <w:szCs w:val="24"/>
+        </w:rPr>
+        <w:t xml:space="preserve">Bon </w:t>
+      </w:r>
+      <w:proofErr w:type="spellStart"/>
+      <w:r>
+        <w:rPr>
+          <w:rFonts w:ascii="Arial" w:eastAsia="Arial" w:hAnsi="Arial" w:cs="Arial"/>
+          <w:sz w:val="24"/>
+          <w:szCs w:val="24"/>
+        </w:rPr>
+        <w:t>passons</w:t>
+      </w:r>
+      <w:proofErr w:type="spellEnd"/>
+      <w:r>
+        <w:rPr>
+          <w:rFonts w:ascii="Arial" w:eastAsia="Arial" w:hAnsi="Arial" w:cs="Arial"/>
+          <w:sz w:val="24"/>
+          <w:szCs w:val="24"/>
+        </w:rPr>
+        <w:t xml:space="preserve"> </w:t>
+      </w:r>
+      <w:proofErr w:type="spellStart"/>
+      <w:r>
+        <w:rPr>
+          <w:rFonts w:ascii="Arial" w:eastAsia="Arial" w:hAnsi="Arial" w:cs="Arial"/>
+          <w:sz w:val="24"/>
+          <w:szCs w:val="24"/>
+        </w:rPr>
+        <w:t>outre</w:t>
+      </w:r>
+      <w:proofErr w:type="spellEnd"/>
+      <w:r>
+        <w:rPr>
+          <w:rFonts w:ascii="Arial" w:eastAsia="Arial" w:hAnsi="Arial" w:cs="Arial"/>
+          <w:sz w:val="24"/>
+          <w:szCs w:val="24"/>
+        </w:rPr>
+        <w:t>.</w:t>
+      </w:r>
+      <w:r>
+        <w:rPr>
+          <w:rFonts w:ascii="Arial" w:eastAsia="Arial" w:hAnsi="Arial" w:cs="Arial"/>
+          <w:sz w:val="24"/>
+          <w:szCs w:val="24"/>
+        </w:rPr>
+        <w:t xml:space="preserve"> </w:t>
+      </w:r>
+      <w:proofErr w:type="spellStart"/>
+      <w:r>
+        <w:rPr>
+          <w:rFonts w:ascii="Arial" w:eastAsia="Arial" w:hAnsi="Arial" w:cs="Arial"/>
+          <w:sz w:val="24"/>
+          <w:szCs w:val="24"/>
+        </w:rPr>
+        <w:t>Qu’est</w:t>
+      </w:r>
+      <w:proofErr w:type="spellEnd"/>
+      <w:r>
+        <w:rPr>
+          <w:rFonts w:ascii="Arial" w:eastAsia="Arial" w:hAnsi="Arial" w:cs="Arial"/>
+          <w:sz w:val="24"/>
+          <w:szCs w:val="24"/>
+        </w:rPr>
+        <w:t xml:space="preserve">-ce que je </w:t>
+      </w:r>
+      <w:proofErr w:type="spellStart"/>
+      <w:r>
+        <w:rPr>
+          <w:rFonts w:ascii="Arial" w:eastAsia="Arial" w:hAnsi="Arial" w:cs="Arial"/>
+          <w:sz w:val="24"/>
+          <w:szCs w:val="24"/>
+        </w:rPr>
+        <w:t>faisais</w:t>
+      </w:r>
+      <w:proofErr w:type="spellEnd"/>
+      <w:r>
+        <w:rPr>
+          <w:rFonts w:ascii="Arial" w:eastAsia="Arial" w:hAnsi="Arial" w:cs="Arial"/>
+          <w:sz w:val="24"/>
+          <w:szCs w:val="24"/>
+        </w:rPr>
+        <w:t xml:space="preserve"> </w:t>
+      </w:r>
+      <w:proofErr w:type="spellStart"/>
+      <w:r>
+        <w:rPr>
+          <w:rFonts w:ascii="Arial" w:eastAsia="Arial" w:hAnsi="Arial" w:cs="Arial"/>
+          <w:sz w:val="24"/>
+          <w:szCs w:val="24"/>
+        </w:rPr>
+        <w:t>moi</w:t>
+      </w:r>
+      <w:proofErr w:type="spellEnd"/>
+      <w:r>
+        <w:rPr>
+          <w:rFonts w:ascii="Arial" w:eastAsia="Arial" w:hAnsi="Arial" w:cs="Arial"/>
+          <w:sz w:val="24"/>
+          <w:szCs w:val="24"/>
+        </w:rPr>
+        <w:t>.</w:t>
+      </w:r>
+      <w:r>
+        <w:rPr>
+          <w:rFonts w:ascii="Arial" w:eastAsia="Arial" w:hAnsi="Arial" w:cs="Arial"/>
+          <w:sz w:val="24"/>
+          <w:szCs w:val="24"/>
+        </w:rPr>
+        <w:t xml:space="preserve"> </w:t>
+      </w:r>
+      <w:r>
+        <w:rPr>
+          <w:rFonts w:ascii="Arial" w:eastAsia="Arial" w:hAnsi="Arial" w:cs="Arial"/>
+          <w:sz w:val="24"/>
+          <w:szCs w:val="24"/>
+        </w:rPr>
+        <w:t xml:space="preserve">Pas </w:t>
+      </w:r>
+      <w:proofErr w:type="spellStart"/>
+      <w:r>
+        <w:rPr>
+          <w:rFonts w:ascii="Arial" w:eastAsia="Arial" w:hAnsi="Arial" w:cs="Arial"/>
+          <w:sz w:val="24"/>
+          <w:szCs w:val="24"/>
+        </w:rPr>
+        <w:t>très</w:t>
+      </w:r>
+      <w:proofErr w:type="spellEnd"/>
+      <w:r>
+        <w:rPr>
+          <w:rFonts w:ascii="Arial" w:eastAsia="Arial" w:hAnsi="Arial" w:cs="Arial"/>
+          <w:sz w:val="24"/>
+          <w:szCs w:val="24"/>
+        </w:rPr>
+        <w:t xml:space="preserve"> pertinente.</w:t>
+      </w:r>
+      <w:r>
+        <w:rPr>
+          <w:rFonts w:ascii="Arial" w:eastAsia="Arial" w:hAnsi="Arial" w:cs="Arial"/>
+          <w:sz w:val="24"/>
+          <w:szCs w:val="24"/>
+        </w:rPr>
+        <w:t xml:space="preserve"> </w:t>
+      </w:r>
+      <w:proofErr w:type="spellStart"/>
+      <w:r>
+        <w:rPr>
+          <w:rFonts w:ascii="Arial" w:eastAsia="Arial" w:hAnsi="Arial" w:cs="Arial"/>
+          <w:sz w:val="24"/>
+          <w:szCs w:val="24"/>
+        </w:rPr>
+        <w:t>Passons</w:t>
+      </w:r>
+      <w:proofErr w:type="spellEnd"/>
+      <w:r>
+        <w:rPr>
+          <w:rFonts w:ascii="Arial" w:eastAsia="Arial" w:hAnsi="Arial" w:cs="Arial"/>
+          <w:sz w:val="24"/>
+          <w:szCs w:val="24"/>
+        </w:rPr>
+        <w:t xml:space="preserve">. </w:t>
+      </w:r>
+      <w:proofErr w:type="spellStart"/>
+      <w:r>
+        <w:rPr>
+          <w:rFonts w:ascii="Arial" w:eastAsia="Arial" w:hAnsi="Arial" w:cs="Arial"/>
+          <w:sz w:val="24"/>
+          <w:szCs w:val="24"/>
+        </w:rPr>
+        <w:t>Alors</w:t>
+      </w:r>
+      <w:proofErr w:type="spellEnd"/>
+      <w:r>
+        <w:rPr>
+          <w:rFonts w:ascii="Arial" w:eastAsia="Arial" w:hAnsi="Arial" w:cs="Arial"/>
+          <w:sz w:val="24"/>
+          <w:szCs w:val="24"/>
+        </w:rPr>
+        <w:t xml:space="preserve"> </w:t>
+      </w:r>
+      <w:proofErr w:type="spellStart"/>
+      <w:r>
+        <w:rPr>
+          <w:rFonts w:ascii="Arial" w:eastAsia="Arial" w:hAnsi="Arial" w:cs="Arial"/>
+          <w:sz w:val="24"/>
+          <w:szCs w:val="24"/>
+        </w:rPr>
+        <w:t>dans</w:t>
+      </w:r>
+      <w:proofErr w:type="spellEnd"/>
+      <w:r>
+        <w:rPr>
+          <w:rFonts w:ascii="Arial" w:eastAsia="Arial" w:hAnsi="Arial" w:cs="Arial"/>
+          <w:sz w:val="24"/>
+          <w:szCs w:val="24"/>
+        </w:rPr>
+        <w:t xml:space="preserve"> 5 </w:t>
+      </w:r>
+      <w:proofErr w:type="spellStart"/>
+      <w:r>
+        <w:rPr>
+          <w:rFonts w:ascii="Arial" w:eastAsia="Arial" w:hAnsi="Arial" w:cs="Arial"/>
+          <w:sz w:val="24"/>
+          <w:szCs w:val="24"/>
+        </w:rPr>
+        <w:t>secondes</w:t>
+      </w:r>
+      <w:proofErr w:type="spellEnd"/>
+      <w:r>
+        <w:rPr>
+          <w:rFonts w:ascii="Arial" w:eastAsia="Arial" w:hAnsi="Arial" w:cs="Arial"/>
+          <w:sz w:val="24"/>
+          <w:szCs w:val="24"/>
+        </w:rPr>
+        <w:t>.</w:t>
+      </w:r>
+      <w:r>
+        <w:rPr>
+          <w:rFonts w:ascii="Arial" w:eastAsia="Arial" w:hAnsi="Arial" w:cs="Arial"/>
+          <w:sz w:val="24"/>
+          <w:szCs w:val="24"/>
+        </w:rPr>
+        <w:t xml:space="preserve"> </w:t>
+      </w:r>
+      <w:proofErr w:type="spellStart"/>
+      <w:r>
+        <w:rPr>
+          <w:rFonts w:ascii="Arial" w:eastAsia="Arial" w:hAnsi="Arial" w:cs="Arial"/>
+          <w:sz w:val="24"/>
+          <w:szCs w:val="24"/>
+        </w:rPr>
+        <w:t>J’irai</w:t>
+      </w:r>
+      <w:proofErr w:type="spellEnd"/>
+      <w:r>
+        <w:rPr>
+          <w:rFonts w:ascii="Arial" w:eastAsia="Arial" w:hAnsi="Arial" w:cs="Arial"/>
+          <w:sz w:val="24"/>
+          <w:szCs w:val="24"/>
+        </w:rPr>
+        <w:t xml:space="preserve"> </w:t>
+      </w:r>
+      <w:proofErr w:type="spellStart"/>
+      <w:r>
+        <w:rPr>
+          <w:rFonts w:ascii="Arial" w:eastAsia="Arial" w:hAnsi="Arial" w:cs="Arial"/>
+          <w:sz w:val="24"/>
+          <w:szCs w:val="24"/>
+        </w:rPr>
+        <w:t>chercher</w:t>
+      </w:r>
+      <w:proofErr w:type="spellEnd"/>
+      <w:r>
+        <w:rPr>
+          <w:rFonts w:ascii="Arial" w:eastAsia="Arial" w:hAnsi="Arial" w:cs="Arial"/>
+          <w:sz w:val="24"/>
+          <w:szCs w:val="24"/>
+        </w:rPr>
+        <w:t xml:space="preserve"> </w:t>
+      </w:r>
+      <w:proofErr w:type="spellStart"/>
+      <w:r>
+        <w:rPr>
+          <w:rFonts w:ascii="Arial" w:eastAsia="Arial" w:hAnsi="Arial" w:cs="Arial"/>
+          <w:sz w:val="24"/>
+          <w:szCs w:val="24"/>
+        </w:rPr>
+        <w:t>quelqu’un</w:t>
+      </w:r>
+      <w:proofErr w:type="spellEnd"/>
+      <w:r>
+        <w:rPr>
+          <w:rFonts w:ascii="Arial" w:eastAsia="Arial" w:hAnsi="Arial" w:cs="Arial"/>
+          <w:sz w:val="24"/>
+          <w:szCs w:val="24"/>
+        </w:rPr>
+        <w:t>.</w:t>
+      </w:r>
+      <w:r>
+        <w:rPr>
+          <w:rFonts w:ascii="Arial" w:eastAsia="Arial" w:hAnsi="Arial" w:cs="Arial"/>
+          <w:sz w:val="24"/>
+          <w:szCs w:val="24"/>
+        </w:rPr>
+        <w:t xml:space="preserve"> En </w:t>
+      </w:r>
+      <w:proofErr w:type="spellStart"/>
+      <w:r>
+        <w:rPr>
+          <w:rFonts w:ascii="Arial" w:eastAsia="Arial" w:hAnsi="Arial" w:cs="Arial"/>
+          <w:sz w:val="24"/>
+          <w:szCs w:val="24"/>
+        </w:rPr>
+        <w:t>fait</w:t>
+      </w:r>
+      <w:proofErr w:type="spellEnd"/>
+      <w:r>
+        <w:rPr>
+          <w:rFonts w:ascii="Arial" w:eastAsia="Arial" w:hAnsi="Arial" w:cs="Arial"/>
+          <w:sz w:val="24"/>
+          <w:szCs w:val="24"/>
+        </w:rPr>
+        <w:t xml:space="preserve"> non. </w:t>
+      </w:r>
+      <w:proofErr w:type="spellStart"/>
+      <w:r>
+        <w:rPr>
+          <w:rFonts w:ascii="Arial" w:eastAsia="Arial" w:hAnsi="Arial" w:cs="Arial"/>
+          <w:sz w:val="24"/>
+          <w:szCs w:val="24"/>
+        </w:rPr>
+        <w:t>T’as</w:t>
+      </w:r>
+      <w:proofErr w:type="spellEnd"/>
+      <w:r>
+        <w:rPr>
+          <w:rFonts w:ascii="Arial" w:eastAsia="Arial" w:hAnsi="Arial" w:cs="Arial"/>
+          <w:sz w:val="24"/>
+          <w:szCs w:val="24"/>
+        </w:rPr>
+        <w:t xml:space="preserve"> </w:t>
+      </w:r>
+      <w:proofErr w:type="spellStart"/>
+      <w:r>
+        <w:rPr>
+          <w:rFonts w:ascii="Arial" w:eastAsia="Arial" w:hAnsi="Arial" w:cs="Arial"/>
+          <w:sz w:val="24"/>
+          <w:szCs w:val="24"/>
+        </w:rPr>
+        <w:t>tout</w:t>
+      </w:r>
+      <w:proofErr w:type="spellEnd"/>
+      <w:r>
+        <w:rPr>
+          <w:rFonts w:ascii="Arial" w:eastAsia="Arial" w:hAnsi="Arial" w:cs="Arial"/>
+          <w:sz w:val="24"/>
+          <w:szCs w:val="24"/>
+        </w:rPr>
+        <w:t xml:space="preserve"> </w:t>
+      </w:r>
+      <w:proofErr w:type="spellStart"/>
+      <w:r>
+        <w:rPr>
+          <w:rFonts w:ascii="Arial" w:eastAsia="Arial" w:hAnsi="Arial" w:cs="Arial"/>
+          <w:sz w:val="24"/>
+          <w:szCs w:val="24"/>
+        </w:rPr>
+        <w:t>compris</w:t>
+      </w:r>
+      <w:proofErr w:type="spellEnd"/>
+      <w:r>
+        <w:rPr>
+          <w:rFonts w:ascii="Arial" w:eastAsia="Arial" w:hAnsi="Arial" w:cs="Arial"/>
+          <w:sz w:val="24"/>
+          <w:szCs w:val="24"/>
+        </w:rPr>
+        <w:t xml:space="preserve"> </w:t>
+      </w:r>
+      <w:proofErr w:type="spellStart"/>
+      <w:r>
+        <w:rPr>
+          <w:rFonts w:ascii="Arial" w:eastAsia="Arial" w:hAnsi="Arial" w:cs="Arial"/>
+          <w:sz w:val="24"/>
+          <w:szCs w:val="24"/>
+        </w:rPr>
+        <w:t>toi</w:t>
+      </w:r>
+      <w:proofErr w:type="spellEnd"/>
+      <w:r>
+        <w:rPr>
+          <w:rFonts w:ascii="Arial" w:eastAsia="Arial" w:hAnsi="Arial" w:cs="Arial"/>
+          <w:sz w:val="24"/>
+          <w:szCs w:val="24"/>
+        </w:rPr>
+        <w:t>.</w:t>
+      </w:r>
     </w:p>
     <w:sectPr>
       <w:pgSz w:w="11906" w:h="16838"/>

</xml_diff>